<commit_message>
Documentação final e apresentação
</commit_message>
<xml_diff>
--- a/Documentação/Documentação/Padrão Documentação P.I Grupo 4 final.docx
+++ b/Documentação/Documentação/Padrão Documentação P.I Grupo 4 final.docx
@@ -1,6 +1,6 @@
 
 <file path=word/document.xml><?xml version="1.0" encoding="utf-8"?>
-<w:document xmlns:wpc="http://schemas.microsoft.com/office/word/2010/wordprocessingCanvas" xmlns:cx="http://schemas.microsoft.com/office/drawing/2014/chartex" xmlns:cx1="http://schemas.microsoft.com/office/drawing/2015/9/8/chartex" xmlns:cx2="http://schemas.microsoft.com/office/drawing/2015/10/21/chartex" xmlns:cx3="http://schemas.microsoft.com/office/drawing/2016/5/9/chartex" xmlns:cx4="http://schemas.microsoft.com/office/drawing/2016/5/10/chartex" xmlns:cx5="http://schemas.microsoft.com/office/drawing/2016/5/11/chartex" xmlns:cx6="http://schemas.microsoft.com/office/drawing/2016/5/12/chartex" xmlns:cx7="http://schemas.microsoft.com/office/drawing/2016/5/13/chartex" xmlns:cx8="http://schemas.microsoft.com/office/drawing/2016/5/14/chartex" xmlns:mc="http://schemas.openxmlformats.org/markup-compatibility/2006" xmlns:aink="http://schemas.microsoft.com/office/drawing/2016/ink" xmlns:am3d="http://schemas.microsoft.com/office/drawing/2017/model3d" xmlns:o="urn:schemas-microsoft-com:office:office" xmlns:oel="http://schemas.microsoft.com/office/2019/extlst" xmlns:r="http://schemas.openxmlformats.org/officeDocument/2006/relationships" xmlns:m="http://schemas.openxmlformats.org/officeDocument/2006/math" xmlns:v="urn:schemas-microsoft-com:vml" xmlns:wp14="http://schemas.microsoft.com/office/word/2010/wordprocessingDrawing" xmlns:wp="http://schemas.openxmlformats.org/drawingml/2006/wordprocessingDrawing" xmlns:w10="urn:schemas-microsoft-com:office:word" xmlns:w="http://schemas.openxmlformats.org/wordprocessingml/2006/main" xmlns:w14="http://schemas.microsoft.com/office/word/2010/wordml" xmlns:w15="http://schemas.microsoft.com/office/word/2012/wordml" xmlns:w16cex="http://schemas.microsoft.com/office/word/2018/wordml/cex" xmlns:w16cid="http://schemas.microsoft.com/office/word/2016/wordml/cid" xmlns:w16="http://schemas.microsoft.com/office/word/2018/wordml" xmlns:w16du="http://schemas.microsoft.com/office/word/2023/wordml/word16du" xmlns:w16sdtdh="http://schemas.microsoft.com/office/word/2020/wordml/sdtdatahash" xmlns:w16sdtfl="http://schemas.microsoft.com/office/word/2024/wordml/sdtformatlock" xmlns:w16se="http://schemas.microsoft.com/office/word/2015/wordml/symex" xmlns:wpg="http://schemas.microsoft.com/office/word/2010/wordprocessingGroup" xmlns:wpi="http://schemas.microsoft.com/office/word/2010/wordprocessingInk" xmlns:wne="http://schemas.microsoft.com/office/word/2006/wordml" xmlns:wps="http://schemas.microsoft.com/office/word/2010/wordprocessingShape" mc:Ignorable="w14 w15 w16se w16cid w16 w16cex w16sdtdh w16sdtfl w16du wp14">
+<w:document xmlns:wpc="http://schemas.microsoft.com/office/word/2010/wordprocessingCanvas" xmlns:cx="http://schemas.microsoft.com/office/drawing/2014/chartex" xmlns:mc="http://schemas.openxmlformats.org/markup-compatibility/2006" xmlns:o="urn:schemas-microsoft-com:office:office" xmlns:r="http://schemas.openxmlformats.org/officeDocument/2006/relationships" xmlns:m="http://schemas.openxmlformats.org/officeDocument/2006/math" xmlns:v="urn:schemas-microsoft-com:vml" xmlns:wp14="http://schemas.microsoft.com/office/word/2010/wordprocessingDrawing" xmlns:wp="http://schemas.openxmlformats.org/drawingml/2006/wordprocessingDrawing" xmlns:w10="urn:schemas-microsoft-com:office:word" xmlns:w="http://schemas.openxmlformats.org/wordprocessingml/2006/main" xmlns:w14="http://schemas.microsoft.com/office/word/2010/wordml" xmlns:w15="http://schemas.microsoft.com/office/word/2012/wordml" xmlns:w16se="http://schemas.microsoft.com/office/word/2015/wordml/symex" xmlns:wpg="http://schemas.microsoft.com/office/word/2010/wordprocessingGroup" xmlns:wpi="http://schemas.microsoft.com/office/word/2010/wordprocessingInk" xmlns:wne="http://schemas.microsoft.com/office/word/2006/wordml" xmlns:wps="http://schemas.microsoft.com/office/word/2010/wordprocessingShape" mc:Ignorable="w14 w15 w16se wp14">
   <w:body>
     <w:p>
       <w:pPr>
@@ -275,23 +275,7 @@
           <w:b/>
           <w:bCs/>
         </w:rPr>
-        <w:t xml:space="preserve"> </w:t>
-      </w:r>
-      <w:proofErr w:type="spellStart"/>
-      <w:r>
-        <w:rPr>
-          <w:b/>
-          <w:bCs/>
-        </w:rPr>
-        <w:t>Lumos</w:t>
-      </w:r>
-      <w:proofErr w:type="spellEnd"/>
-      <w:r>
-        <w:rPr>
-          <w:b/>
-          <w:bCs/>
-        </w:rPr>
-        <w:t xml:space="preserve"> </w:t>
+        <w:t xml:space="preserve"> Lumos </w:t>
       </w:r>
     </w:p>
     <w:p>
@@ -616,14 +600,12 @@
               </w:rPr>
               <w:t xml:space="preserve"> </w:t>
             </w:r>
-            <w:proofErr w:type="spellStart"/>
             <w:r>
               <w:rPr>
                 <w:rFonts w:ascii="Times New Roman" w:hAnsi="Times New Roman" w:cs="Times New Roman"/>
               </w:rPr>
               <w:t>Zambom</w:t>
             </w:r>
-            <w:proofErr w:type="spellEnd"/>
           </w:p>
         </w:tc>
         <w:tc>
@@ -789,7 +771,7 @@
               </wp:anchor>
             </w:drawing>
           </mc:Choice>
-          <mc:Fallback>
+          <mc:Fallback xmlns:cx1="http://schemas.microsoft.com/office/drawing/2015/9/8/chartex" xmlns:cx2="http://schemas.microsoft.com/office/drawing/2015/10/21/chartex" xmlns:cx3="http://schemas.microsoft.com/office/drawing/2016/5/9/chartex" xmlns:cx4="http://schemas.microsoft.com/office/drawing/2016/5/10/chartex" xmlns:cx5="http://schemas.microsoft.com/office/drawing/2016/5/11/chartex" xmlns:cx6="http://schemas.microsoft.com/office/drawing/2016/5/12/chartex" xmlns:cx7="http://schemas.microsoft.com/office/drawing/2016/5/13/chartex" xmlns:cx8="http://schemas.microsoft.com/office/drawing/2016/5/14/chartex" xmlns:aink="http://schemas.microsoft.com/office/drawing/2016/ink" xmlns:am3d="http://schemas.microsoft.com/office/drawing/2017/model3d" xmlns:oel="http://schemas.microsoft.com/office/2019/extlst" xmlns:w16cex="http://schemas.microsoft.com/office/word/2018/wordml/cex" xmlns:w16cid="http://schemas.microsoft.com/office/word/2016/wordml/cid" xmlns:w16="http://schemas.microsoft.com/office/word/2018/wordml" xmlns:w16du="http://schemas.microsoft.com/office/word/2023/wordml/word16du" xmlns:w16sdtdh="http://schemas.microsoft.com/office/word/2020/wordml/sdtdatahash" xmlns:w16sdtfl="http://schemas.microsoft.com/office/word/2024/wordml/sdtformatlock">
             <w:pict>
               <v:rect w14:anchorId="6B4C7609" id="Retângulo 3" o:spid="_x0000_s1026" style="position:absolute;left:0;text-align:left;margin-left:-8.25pt;margin-top:9.7pt;width:440.25pt;height:72.75pt;z-index:-251654144;visibility:visible;mso-wrap-style:square;mso-width-percent:0;mso-height-percent:0;mso-wrap-distance-left:9pt;mso-wrap-distance-top:0;mso-wrap-distance-right:9pt;mso-wrap-distance-bottom:0;mso-position-horizontal:absolute;mso-position-horizontal-relative:margin;mso-position-vertical:absolute;mso-position-vertical-relative:text;mso-width-percent:0;mso-height-percent:0;mso-width-relative:margin;mso-height-relative:margin;v-text-anchor:middle" o:gfxdata="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" fillcolor="white [3201]" strokecolor="black [3200]" strokeweight="2pt">
                 <v:textbox>
@@ -830,6 +812,7 @@
             <w:listItem w:displayText="Laboratório de Desenv. Multiplataforma - PI VI" w:value="Laboratório de Desenv. Multiplataforma - PI VI"/>
           </w:dropDownList>
         </w:sdtPr>
+        <w:sdtEndPr/>
         <w:sdtContent>
           <w:r>
             <w:t>Engenharia de Software II - PI II</w:t>
@@ -850,6 +833,7 @@
             <w:docPart w:val="73101A67DEC34C6DBA9572F798112011"/>
           </w:placeholder>
         </w:sdtPr>
+        <w:sdtEndPr/>
         <w:sdtContent>
           <w:r>
             <w:t>Bruno Henrique de Paula Ferreira</w:t>
@@ -929,7 +913,7 @@
               </wp:anchor>
             </w:drawing>
           </mc:Choice>
-          <mc:Fallback>
+          <mc:Fallback xmlns:cx1="http://schemas.microsoft.com/office/drawing/2015/9/8/chartex" xmlns:cx2="http://schemas.microsoft.com/office/drawing/2015/10/21/chartex" xmlns:cx3="http://schemas.microsoft.com/office/drawing/2016/5/9/chartex" xmlns:cx4="http://schemas.microsoft.com/office/drawing/2016/5/10/chartex" xmlns:cx5="http://schemas.microsoft.com/office/drawing/2016/5/11/chartex" xmlns:cx6="http://schemas.microsoft.com/office/drawing/2016/5/12/chartex" xmlns:cx7="http://schemas.microsoft.com/office/drawing/2016/5/13/chartex" xmlns:cx8="http://schemas.microsoft.com/office/drawing/2016/5/14/chartex" xmlns:aink="http://schemas.microsoft.com/office/drawing/2016/ink" xmlns:am3d="http://schemas.microsoft.com/office/drawing/2017/model3d" xmlns:oel="http://schemas.microsoft.com/office/2019/extlst" xmlns:w16cex="http://schemas.microsoft.com/office/word/2018/wordml/cex" xmlns:w16cid="http://schemas.microsoft.com/office/word/2016/wordml/cid" xmlns:w16="http://schemas.microsoft.com/office/word/2018/wordml" xmlns:w16du="http://schemas.microsoft.com/office/word/2023/wordml/word16du" xmlns:w16sdtdh="http://schemas.microsoft.com/office/word/2020/wordml/sdtdatahash" xmlns:w16sdtfl="http://schemas.microsoft.com/office/word/2024/wordml/sdtformatlock">
             <w:pict>
               <v:rect w14:anchorId="484E0132" id="Retângulo 2" o:spid="_x0000_s1027" style="position:absolute;left:0;text-align:left;margin-left:-7.8pt;margin-top:15.4pt;width:437.25pt;height:101.25pt;z-index:-251655168;visibility:visible;mso-wrap-style:square;mso-width-percent:0;mso-wrap-distance-left:9pt;mso-wrap-distance-top:0;mso-wrap-distance-right:9pt;mso-wrap-distance-bottom:0;mso-position-horizontal:absolute;mso-position-horizontal-relative:text;mso-position-vertical:absolute;mso-position-vertical-relative:text;mso-width-percent:0;mso-width-relative:margin;v-text-anchor:middle" o:gfxdata="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" fillcolor="white [3201]" strokecolor="black [3200]" strokeweight="2pt">
                 <v:textbox>
@@ -960,12 +944,11 @@
             <w:docPart w:val="ECC2AF57D06D404B80CAAAF1CDE9F5C2"/>
           </w:placeholder>
         </w:sdtPr>
+        <w:sdtEndPr/>
         <w:sdtContent>
-          <w:proofErr w:type="spellStart"/>
           <w:r>
             <w:t>Lumos</w:t>
           </w:r>
-          <w:proofErr w:type="spellEnd"/>
         </w:sdtContent>
       </w:sdt>
       <w:r>
@@ -983,6 +966,7 @@
             <w:listItem w:displayText="2/2025" w:value="2/2025"/>
           </w:dropDownList>
         </w:sdtPr>
+        <w:sdtEndPr/>
         <w:sdtContent>
           <w:r>
             <w:t>1/2025</w:t>
@@ -1004,15 +988,11 @@
             <w:docPart w:val="11028BE4FCC94D21B306AAC11A7090CA"/>
           </w:placeholder>
         </w:sdtPr>
+        <w:sdtEndPr/>
         <w:sdtContent>
           <w:r>
-            <w:t xml:space="preserve">Projeto </w:t>
+            <w:t>Projeto AdvoTech</w:t>
           </w:r>
-          <w:proofErr w:type="spellStart"/>
-          <w:r>
-            <w:t>AdvoTech</w:t>
-          </w:r>
-          <w:proofErr w:type="spellEnd"/>
         </w:sdtContent>
       </w:sdt>
     </w:p>
@@ -1035,6 +1015,7 @@
             <w:calendar w:val="gregorian"/>
           </w:date>
         </w:sdtPr>
+        <w:sdtEndPr/>
         <w:sdtContent>
           <w:r>
             <w:t>0</w:t>
@@ -1073,6 +1054,7 @@
             <w:docPart w:val="B5BFE3F401454A34923B3A7BC26F9DD9"/>
           </w:placeholder>
         </w:sdtPr>
+        <w:sdtEndPr/>
         <w:sdtContent>
           <w:r>
             <w:t xml:space="preserve">  </w:t>
@@ -1090,11 +1072,9 @@
       <w:r>
         <w:t xml:space="preserve">INTEGRANTES DO GRUPO: </w:t>
       </w:r>
-      <w:proofErr w:type="spellStart"/>
       <w:r>
         <w:t>Lumos</w:t>
       </w:r>
-      <w:proofErr w:type="spellEnd"/>
     </w:p>
     <w:tbl>
       <w:tblPr>
@@ -1253,16 +1233,8 @@
               <w:rPr>
                 <w:rFonts w:ascii="Times New Roman" w:hAnsi="Times New Roman" w:cs="Times New Roman"/>
               </w:rPr>
-              <w:t xml:space="preserve">Marcos </w:t>
-            </w:r>
-            <w:proofErr w:type="spellStart"/>
-            <w:r>
-              <w:rPr>
-                <w:rFonts w:ascii="Times New Roman" w:hAnsi="Times New Roman" w:cs="Times New Roman"/>
-              </w:rPr>
-              <w:t>Zambom</w:t>
-            </w:r>
-            <w:proofErr w:type="spellEnd"/>
+              <w:t>Marcos Zambom</w:t>
+            </w:r>
           </w:p>
         </w:tc>
         <w:tc>
@@ -1403,6 +1375,7 @@
             <w:calendar w:val="gregorian"/>
           </w:date>
         </w:sdtPr>
+        <w:sdtEndPr/>
         <w:sdtContent>
           <w:r>
             <w:t>0</w:t>
@@ -1456,6 +1429,7 @@
           <w:docPartUnique/>
         </w:docPartObj>
       </w:sdtPr>
+      <w:sdtEndPr/>
       <w:sdtContent>
         <w:p>
           <w:pPr>
@@ -4207,15 +4181,7 @@
         <w:ind w:firstLine="284"/>
       </w:pPr>
       <w:r>
-        <w:t xml:space="preserve">A </w:t>
-      </w:r>
-      <w:proofErr w:type="spellStart"/>
-      <w:r>
-        <w:t>Lumos</w:t>
-      </w:r>
-      <w:proofErr w:type="spellEnd"/>
-      <w:r>
-        <w:t xml:space="preserve"> Tecnologia é uma empresa inovadora especializada em soluções digitais que transformam negócios. Fundada com o propósito de iluminar o caminho da transformação digital, oferecemos tecnologia de ponta para empresas que desejam crescer, se modernizar e se destacar no mercado. </w:t>
+        <w:t xml:space="preserve">A Lumos Tecnologia é uma empresa inovadora especializada em soluções digitais que transformam negócios. Fundada com o propósito de iluminar o caminho da transformação digital, oferecemos tecnologia de ponta para empresas que desejam crescer, se modernizar e se destacar no mercado. </w:t>
       </w:r>
     </w:p>
     <w:p>
@@ -4298,23 +4264,7 @@
         <w:ind w:firstLine="720"/>
       </w:pPr>
       <w:r>
-        <w:t xml:space="preserve">A empresa </w:t>
-      </w:r>
-      <w:proofErr w:type="spellStart"/>
-      <w:r>
-        <w:t>Dra</w:t>
-      </w:r>
-      <w:proofErr w:type="spellEnd"/>
-      <w:r>
-        <w:t xml:space="preserve"> </w:t>
-      </w:r>
-      <w:proofErr w:type="spellStart"/>
-      <w:r>
-        <w:t>Francielli</w:t>
-      </w:r>
-      <w:proofErr w:type="spellEnd"/>
-      <w:r>
-        <w:t xml:space="preserve"> Palma Maciel é voltada para advocacia. </w:t>
+        <w:t xml:space="preserve">A empresa Dra Francielli Palma Maciel é voltada para advocacia. </w:t>
       </w:r>
       <w:r>
         <w:t>Fundado em 2017, o escritório nasceu com o propósito de oferecer soluções jurídicas eficientes e personalizadas para seus clientes. Desde o início, busca aliar tradição e inovação, garantindo um atendimento transparente, ético e comprometido com a excelência na prestação de serviços jurídicos.</w:t>
@@ -4668,15 +4618,7 @@
         <w:ind w:firstLine="720"/>
       </w:pPr>
       <w:r>
-        <w:t xml:space="preserve">O Projeto </w:t>
-      </w:r>
-      <w:proofErr w:type="spellStart"/>
-      <w:r>
-        <w:t>AdvoTech</w:t>
-      </w:r>
-      <w:proofErr w:type="spellEnd"/>
-      <w:r>
-        <w:t xml:space="preserve"> </w:t>
+        <w:t xml:space="preserve">O Projeto AdvoTech </w:t>
       </w:r>
       <w:r>
         <w:t>t</w:t>
@@ -5537,15 +5479,7 @@
         <w:t>em determinadas</w:t>
       </w:r>
       <w:r>
-        <w:t xml:space="preserve"> situações. (</w:t>
-      </w:r>
-      <w:proofErr w:type="spellStart"/>
-      <w:r>
-        <w:t>Sommerville</w:t>
-      </w:r>
-      <w:proofErr w:type="spellEnd"/>
-      <w:r>
-        <w:t>)</w:t>
+        <w:t xml:space="preserve"> situações. (Sommerville)</w:t>
       </w:r>
       <w:r>
         <w:t>.</w:t>
@@ -5704,15 +5638,7 @@
         <w:t xml:space="preserve"> </w:t>
       </w:r>
       <w:r>
-        <w:t>(</w:t>
-      </w:r>
-      <w:proofErr w:type="spellStart"/>
-      <w:r>
-        <w:t>Sommerville</w:t>
-      </w:r>
-      <w:proofErr w:type="spellEnd"/>
-      <w:r>
-        <w:t>)</w:t>
+        <w:t>(Sommerville)</w:t>
       </w:r>
       <w:r>
         <w:t>.</w:t>
@@ -7100,15 +7026,7 @@
         <w:t xml:space="preserve">de advocacia </w:t>
       </w:r>
       <w:r>
-        <w:t xml:space="preserve">que traz ferramentas integradas em uma plataforma intuitiva que permite a gestão completa do escritório de advocacia. A empresa completou 25 anos e utilizam computação em nuvem da </w:t>
-      </w:r>
-      <w:proofErr w:type="spellStart"/>
-      <w:r>
-        <w:t>Amazon</w:t>
-      </w:r>
-      <w:proofErr w:type="spellEnd"/>
-      <w:r>
-        <w:t xml:space="preserve"> AWS e tem backups diários.</w:t>
+        <w:t>que traz ferramentas integradas em uma plataforma intuitiva que permite a gestão completa do escritório de advocacia. A empresa completou 25 anos e utilizam computação em nuvem da Amazon AWS e tem backups diários.</w:t>
       </w:r>
     </w:p>
     <w:p>
@@ -10393,11 +10311,9 @@
             <w:pPr>
               <w:jc w:val="center"/>
             </w:pPr>
-            <w:proofErr w:type="spellStart"/>
             <w:r>
               <w:t>DesenvolvimentoPHP</w:t>
             </w:r>
-            <w:proofErr w:type="spellEnd"/>
           </w:p>
         </w:tc>
         <w:tc>
@@ -11263,17 +11179,8 @@
           <w:bCs/>
           <w:iCs/>
         </w:rPr>
-        <w:t xml:space="preserve"> e do sistema </w:t>
-      </w:r>
-      <w:proofErr w:type="spellStart"/>
-      <w:r>
-        <w:rPr>
-          <w:bCs/>
-          <w:iCs/>
-        </w:rPr>
-        <w:t>AgileCore</w:t>
-      </w:r>
-      <w:proofErr w:type="spellEnd"/>
+        <w:t xml:space="preserve"> e do sistema AgileCore</w:t>
+      </w:r>
       <w:r>
         <w:rPr>
           <w:bCs/>
@@ -11748,6 +11655,7 @@
       </w:pPr>
       <w:bookmarkStart w:id="31" w:name="_Toc190440174"/>
       <w:r>
+        <w:lastRenderedPageBreak/>
         <w:t>Modelo Conceitual</w:t>
       </w:r>
       <w:r>
@@ -11759,14 +11667,63 @@
       <w:bookmarkEnd w:id="31"/>
     </w:p>
     <w:p>
+      <w:r>
+        <w:rPr>
+          <w:noProof/>
+        </w:rPr>
+        <w:drawing>
+          <wp:inline distT="0" distB="0" distL="0" distR="0" wp14:anchorId="77FF94AD" wp14:editId="55430B66">
+            <wp:extent cx="5733415" cy="4289425"/>
+            <wp:effectExtent l="0" t="0" r="635" b="0"/>
+            <wp:docPr id="4" name="Imagem 4"/>
+            <wp:cNvGraphicFramePr>
+              <a:graphicFrameLocks xmlns:a="http://schemas.openxmlformats.org/drawingml/2006/main" noChangeAspect="1"/>
+            </wp:cNvGraphicFramePr>
+            <a:graphic xmlns:a="http://schemas.openxmlformats.org/drawingml/2006/main">
+              <a:graphicData uri="http://schemas.openxmlformats.org/drawingml/2006/picture">
+                <pic:pic xmlns:pic="http://schemas.openxmlformats.org/drawingml/2006/picture">
+                  <pic:nvPicPr>
+                    <pic:cNvPr id="4" name="modelo conceitual themis v2.PNG"/>
+                    <pic:cNvPicPr/>
+                  </pic:nvPicPr>
+                  <pic:blipFill>
+                    <a:blip r:embed="rId25">
+                      <a:extLst>
+                        <a:ext uri="{28A0092B-C50C-407E-A947-70E740481C1C}">
+                          <a14:useLocalDpi xmlns:a14="http://schemas.microsoft.com/office/drawing/2010/main" val="0"/>
+                        </a:ext>
+                      </a:extLst>
+                    </a:blip>
+                    <a:stretch>
+                      <a:fillRect/>
+                    </a:stretch>
+                  </pic:blipFill>
+                  <pic:spPr>
+                    <a:xfrm>
+                      <a:off x="0" y="0"/>
+                      <a:ext cx="5733415" cy="4289425"/>
+                    </a:xfrm>
+                    <a:prstGeom prst="rect">
+                      <a:avLst/>
+                    </a:prstGeom>
+                  </pic:spPr>
+                </pic:pic>
+              </a:graphicData>
+            </a:graphic>
+          </wp:inline>
+        </w:drawing>
+      </w:r>
+    </w:p>
+    <w:p>
       <w:pPr>
         <w:pStyle w:val="Ttulo2"/>
       </w:pPr>
+      <w:r>
+        <w:lastRenderedPageBreak/>
+        <w:t xml:space="preserve">3.4 </w:t>
+      </w:r>
       <w:bookmarkStart w:id="32" w:name="_Toc190440175"/>
       <w:r>
-        <w:t xml:space="preserve">3.4 </w:t>
-      </w:r>
-      <w:r>
         <w:t xml:space="preserve">Modelo </w:t>
       </w:r>
       <w:r>
@@ -11781,6 +11738,54 @@
       <w:bookmarkEnd w:id="32"/>
     </w:p>
     <w:p>
+      <w:r>
+        <w:rPr>
+          <w:noProof/>
+        </w:rPr>
+        <w:drawing>
+          <wp:inline distT="0" distB="0" distL="0" distR="0" wp14:anchorId="65DAB77D" wp14:editId="2828C4D6">
+            <wp:extent cx="5733415" cy="3845560"/>
+            <wp:effectExtent l="0" t="0" r="635" b="2540"/>
+            <wp:docPr id="5" name="Imagem 5"/>
+            <wp:cNvGraphicFramePr>
+              <a:graphicFrameLocks xmlns:a="http://schemas.openxmlformats.org/drawingml/2006/main" noChangeAspect="1"/>
+            </wp:cNvGraphicFramePr>
+            <a:graphic xmlns:a="http://schemas.openxmlformats.org/drawingml/2006/main">
+              <a:graphicData uri="http://schemas.openxmlformats.org/drawingml/2006/picture">
+                <pic:pic xmlns:pic="http://schemas.openxmlformats.org/drawingml/2006/picture">
+                  <pic:nvPicPr>
+                    <pic:cNvPr id="5" name="modelo logico thmeis  v2 .PNG"/>
+                    <pic:cNvPicPr/>
+                  </pic:nvPicPr>
+                  <pic:blipFill>
+                    <a:blip r:embed="rId26">
+                      <a:extLst>
+                        <a:ext uri="{28A0092B-C50C-407E-A947-70E740481C1C}">
+                          <a14:useLocalDpi xmlns:a14="http://schemas.microsoft.com/office/drawing/2010/main" val="0"/>
+                        </a:ext>
+                      </a:extLst>
+                    </a:blip>
+                    <a:stretch>
+                      <a:fillRect/>
+                    </a:stretch>
+                  </pic:blipFill>
+                  <pic:spPr>
+                    <a:xfrm>
+                      <a:off x="0" y="0"/>
+                      <a:ext cx="5733415" cy="3845560"/>
+                    </a:xfrm>
+                    <a:prstGeom prst="rect">
+                      <a:avLst/>
+                    </a:prstGeom>
+                  </pic:spPr>
+                </pic:pic>
+              </a:graphicData>
+            </a:graphic>
+          </wp:inline>
+        </w:drawing>
+      </w:r>
+    </w:p>
+    <w:p>
       <w:pPr>
         <w:pStyle w:val="Ttulo2"/>
       </w:pPr>
@@ -11832,34 +11837,42 @@
     </w:p>
     <w:p>
       <w:r>
-        <w:t>Ferramenta</w:t>
-      </w:r>
-    </w:p>
-    <w:p>
-      <w:r>
         <w:t>Trello</w:t>
       </w:r>
     </w:p>
     <w:p>
       <w:r>
-        <w:t xml:space="preserve">Visual Studio </w:t>
-      </w:r>
-      <w:proofErr w:type="spellStart"/>
-      <w:r>
-        <w:t>Code</w:t>
-      </w:r>
-      <w:proofErr w:type="spellEnd"/>
+        <w:t>Visual Studio Code</w:t>
+      </w:r>
+      <w:r>
+        <w:t xml:space="preserve"> versão </w:t>
+      </w:r>
+      <w:r>
+        <w:t>8.2.12</w:t>
+      </w:r>
     </w:p>
     <w:p>
       <w:r>
         <w:t>Plant UML</w:t>
       </w:r>
+      <w:r>
+        <w:t xml:space="preserve"> versão 2.18.1</w:t>
+      </w:r>
     </w:p>
     <w:p>
       <w:r>
         <w:t>Br Modelo</w:t>
       </w:r>
-    </w:p>
+      <w:r>
+        <w:t xml:space="preserve"> versão 3.2</w:t>
+      </w:r>
+    </w:p>
+    <w:p>
+      <w:r>
+        <w:t>Heidi 12.6.0.6765</w:t>
+      </w:r>
+    </w:p>
+    <w:p/>
     <w:p/>
     <w:p>
       <w:pPr>
@@ -11868,7 +11881,6 @@
       </w:pPr>
       <w:bookmarkStart w:id="35" w:name="_Toc190440178"/>
       <w:r>
-        <w:lastRenderedPageBreak/>
         <w:t xml:space="preserve">3.7 </w:t>
       </w:r>
       <w:r>
@@ -11885,15 +11897,11 @@
         <w:ind w:firstLine="720"/>
       </w:pPr>
       <w:r>
-        <w:t xml:space="preserve">O desenvolvimento do projeto </w:t>
-      </w:r>
-      <w:proofErr w:type="spellStart"/>
-      <w:r>
-        <w:t>AdvoTech</w:t>
-      </w:r>
-      <w:proofErr w:type="spellEnd"/>
-      <w:r>
-        <w:t>, com foco na construção do sistema Themis, foi conduzido com base em uma abordagem ágil, utilizando a metodologia Kanban para organização e acompanhamento das tarefas no Trello. O processo foi dividido em sprints, que permitiram o gerenciamento eficiente do tempo e a priorização das entregas, garantindo que cada fase do desenvolvimento fosse concluída com qualidade.</w:t>
+        <w:t xml:space="preserve">O desenvolvimento do projeto AdvoTech, com foco na construção do sistema Themis, foi conduzido com base em uma abordagem ágil, utilizando a metodologia Kanban para organização e acompanhamento das tarefas no Trello. O processo foi dividido em sprints, </w:t>
+      </w:r>
+      <w:r>
+        <w:lastRenderedPageBreak/>
+        <w:t>que permitiram o gerenciamento eficiente do tempo e a priorização das entregas, garantindo que cada fase do desenvolvimento fosse concluída com qualidade.</w:t>
       </w:r>
     </w:p>
     <w:p>
@@ -11932,15 +11940,7 @@
         <w:spacing w:line="360" w:lineRule="auto"/>
       </w:pPr>
       <w:r>
-        <w:t xml:space="preserve">Criação da marca </w:t>
-      </w:r>
-      <w:proofErr w:type="spellStart"/>
-      <w:r>
-        <w:t>Lumos</w:t>
-      </w:r>
-      <w:proofErr w:type="spellEnd"/>
-      <w:r>
-        <w:t xml:space="preserve"> e do repositório no GitHub;</w:t>
+        <w:t>Criação da marca Lumos e do repositório no GitHub;</w:t>
       </w:r>
     </w:p>
     <w:p>
@@ -12018,15 +12018,7 @@
         <w:spacing w:line="360" w:lineRule="auto"/>
       </w:pPr>
       <w:r>
-        <w:t xml:space="preserve">Desenvolvimento da aplicação em PHP com uso de banco de dados </w:t>
-      </w:r>
-      <w:proofErr w:type="spellStart"/>
-      <w:r>
-        <w:t>MariaDB</w:t>
-      </w:r>
-      <w:proofErr w:type="spellEnd"/>
-      <w:r>
-        <w:t>;</w:t>
+        <w:t>Desenvolvimento da aplicação em PHP com uso de banco de dados MariaDB;</w:t>
       </w:r>
     </w:p>
     <w:p>
@@ -12052,15 +12044,7 @@
         <w:spacing w:line="360" w:lineRule="auto"/>
       </w:pPr>
       <w:r>
-        <w:t xml:space="preserve">Aprimoramento da interface com HTML/CSS e </w:t>
-      </w:r>
-      <w:proofErr w:type="spellStart"/>
-      <w:r>
-        <w:t>Bootstrap</w:t>
-      </w:r>
-      <w:proofErr w:type="spellEnd"/>
-      <w:r>
-        <w:t>;</w:t>
+        <w:t>Aprimoramento da interface com HTML/CSS e Bootstrap;</w:t>
       </w:r>
     </w:p>
     <w:p>
@@ -12099,7 +12083,6 @@
         <w:spacing w:line="360" w:lineRule="auto"/>
       </w:pPr>
       <w:r>
-        <w:lastRenderedPageBreak/>
         <w:t>Preparo da apresentação e entrega final do projeto.</w:t>
       </w:r>
     </w:p>
@@ -12114,7 +12097,11 @@
         <w:ind w:firstLine="720"/>
       </w:pPr>
       <w:r>
-        <w:t>A organização em sprints possibilitou maior controle sobre o progresso do projeto, facilitando a divisão de responsabilidades entre os integrantes e a identificação de tarefas prioritárias. Esse modelo de trabalho colaborativo e iterativo permitiu entregas contínuas e contribuiu para o sucesso do projeto final.</w:t>
+        <w:t xml:space="preserve">A organização em sprints possibilitou maior controle sobre o progresso do projeto, facilitando a divisão de responsabilidades entre os integrantes e a identificação de tarefas </w:t>
+      </w:r>
+      <w:r>
+        <w:lastRenderedPageBreak/>
+        <w:t>prioritárias. Esse modelo de trabalho colaborativo e iterativo permitiu entregas contínuas e contribuiu para o sucesso do projeto final.</w:t>
       </w:r>
     </w:p>
     <w:p>
@@ -12155,7 +12142,7 @@
                     <pic:cNvPicPr/>
                   </pic:nvPicPr>
                   <pic:blipFill>
-                    <a:blip r:embed="rId25"/>
+                    <a:blip r:embed="rId27"/>
                     <a:stretch>
                       <a:fillRect/>
                     </a:stretch>
@@ -12188,7 +12175,6 @@
         <w:rPr>
           <w:noProof/>
         </w:rPr>
-        <w:lastRenderedPageBreak/>
         <w:drawing>
           <wp:inline distT="0" distB="0" distL="0" distR="0" wp14:anchorId="7D670551" wp14:editId="12C22400">
             <wp:extent cx="5733415" cy="2860040"/>
@@ -12205,7 +12191,7 @@
                     <pic:cNvPicPr/>
                   </pic:nvPicPr>
                   <pic:blipFill>
-                    <a:blip r:embed="rId26"/>
+                    <a:blip r:embed="rId28"/>
                     <a:stretch>
                       <a:fillRect/>
                     </a:stretch>
@@ -12251,7 +12237,7 @@
                     <pic:cNvPicPr/>
                   </pic:nvPicPr>
                   <pic:blipFill>
-                    <a:blip r:embed="rId27"/>
+                    <a:blip r:embed="rId29"/>
                     <a:stretch>
                       <a:fillRect/>
                     </a:stretch>
@@ -12297,7 +12283,7 @@
                     <pic:cNvPicPr/>
                   </pic:nvPicPr>
                   <pic:blipFill>
-                    <a:blip r:embed="rId28"/>
+                    <a:blip r:embed="rId30"/>
                     <a:stretch>
                       <a:fillRect/>
                     </a:stretch>
@@ -12343,7 +12329,7 @@
                     <pic:cNvPicPr/>
                   </pic:nvPicPr>
                   <pic:blipFill>
-                    <a:blip r:embed="rId29"/>
+                    <a:blip r:embed="rId31"/>
                     <a:stretch>
                       <a:fillRect/>
                     </a:stretch>
@@ -12394,15 +12380,7 @@
         <w:t>A etapa de testes foi essencial para garantir o funcionamento correto e a confiabilidade do sistema Themis. Durante o desenvolvimento, foram adotadas estratégias simples, porém eficazes, para identificar falhas, corrigir erros e validar as funcionalidades implementadas. O foco principal foi assegurar que o sistema atendesse aos requisitos definidos e proporcionasse uma boa experiência para o usuário final.</w:t>
       </w:r>
       <w:r>
-        <w:t xml:space="preserve"> O software utilizado para os testes é o </w:t>
-      </w:r>
-      <w:proofErr w:type="spellStart"/>
-      <w:r>
-        <w:t>Jmeter</w:t>
-      </w:r>
-      <w:proofErr w:type="spellEnd"/>
-      <w:r>
-        <w:t>.</w:t>
+        <w:t xml:space="preserve"> O software utilizado para os testes é o Jmeter.</w:t>
       </w:r>
     </w:p>
     <w:p>
@@ -12459,47 +12437,7 @@
           <w:sz w:val="22"/>
           <w:szCs w:val="22"/>
         </w:rPr>
-        <w:t>Posteriormente, foram aplicados testes de integração, que visaram validar a comunicação e o fluxo de dados entre os diferentes módulos do sistema. Isso incluiu a verificação de interações entre o front-</w:t>
-      </w:r>
-      <w:proofErr w:type="spellStart"/>
-      <w:r>
-        <w:rPr>
-          <w:b w:val="0"/>
-          <w:bCs w:val="0"/>
-          <w:sz w:val="22"/>
-          <w:szCs w:val="22"/>
-        </w:rPr>
-        <w:t>end</w:t>
-      </w:r>
-      <w:proofErr w:type="spellEnd"/>
-      <w:r>
-        <w:rPr>
-          <w:b w:val="0"/>
-          <w:bCs w:val="0"/>
-          <w:sz w:val="22"/>
-          <w:szCs w:val="22"/>
-        </w:rPr>
-        <w:t xml:space="preserve"> e o </w:t>
-      </w:r>
-      <w:proofErr w:type="spellStart"/>
-      <w:r>
-        <w:rPr>
-          <w:b w:val="0"/>
-          <w:bCs w:val="0"/>
-          <w:sz w:val="22"/>
-          <w:szCs w:val="22"/>
-        </w:rPr>
-        <w:t>back-end</w:t>
-      </w:r>
-      <w:proofErr w:type="spellEnd"/>
-      <w:r>
-        <w:rPr>
-          <w:b w:val="0"/>
-          <w:bCs w:val="0"/>
-          <w:sz w:val="22"/>
-          <w:szCs w:val="22"/>
-        </w:rPr>
-        <w:t>, a persistência de dados no banco de dados e a correta troca de informações entre as funcionalidades.</w:t>
+        <w:t>Posteriormente, foram aplicados testes de integração, que visaram validar a comunicação e o fluxo de dados entre os diferentes módulos do sistema. Isso incluiu a verificação de interações entre o front-end e o back-end, a persistência de dados no banco de dados e a correta troca de informações entre as funcionalidades.</w:t>
       </w:r>
     </w:p>
     <w:p>
@@ -12633,15 +12571,7 @@
         <w:ind w:firstLine="720"/>
       </w:pPr>
       <w:r>
-        <w:t>A revisão de código foi uma prática regular, onde os membros da equipe analisavam o código uns dos outros para identificar potenciais erros, garantir a adesão a padrões de codificação e promover a melhoria contínua. Ferramentas de controle de versão (</w:t>
-      </w:r>
-      <w:proofErr w:type="spellStart"/>
-      <w:r>
-        <w:t>Git</w:t>
-      </w:r>
-      <w:proofErr w:type="spellEnd"/>
-      <w:r>
-        <w:t>) foram empregadas rigorosamente para gerenciar as alterações no código-fonte, facilitando o rastreamento, a colaboração e a reversão para versões anteriores, se necessário.</w:t>
+        <w:t>A revisão de código foi uma prática regular, onde os membros da equipe analisavam o código uns dos outros para identificar potenciais erros, garantir a adesão a padrões de codificação e promover a melhoria contínua. Ferramentas de controle de versão (Git) foram empregadas rigorosamente para gerenciar as alterações no código-fonte, facilitando o rastreamento, a colaboração e a reversão para versões anteriores, se necessário.</w:t>
       </w:r>
     </w:p>
     <w:p>
@@ -12772,43 +12702,7 @@
           <w:sz w:val="22"/>
           <w:szCs w:val="22"/>
         </w:rPr>
-        <w:t xml:space="preserve">Sistema Operacional: Windows 10 ou superior (64-bit), </w:t>
-      </w:r>
-      <w:proofErr w:type="spellStart"/>
-      <w:r>
-        <w:rPr>
-          <w:b w:val="0"/>
-          <w:sz w:val="22"/>
-          <w:szCs w:val="22"/>
-        </w:rPr>
-        <w:t>macOS</w:t>
-      </w:r>
-      <w:proofErr w:type="spellEnd"/>
-      <w:r>
-        <w:rPr>
-          <w:b w:val="0"/>
-          <w:sz w:val="22"/>
-          <w:szCs w:val="22"/>
-        </w:rPr>
-        <w:t xml:space="preserve"> 10.15 (Catalina) ou superior, ou distribuições Linux modernas (</w:t>
-      </w:r>
-      <w:proofErr w:type="spellStart"/>
-      <w:r>
-        <w:rPr>
-          <w:b w:val="0"/>
-          <w:sz w:val="22"/>
-          <w:szCs w:val="22"/>
-        </w:rPr>
-        <w:t>ex</w:t>
-      </w:r>
-      <w:proofErr w:type="spellEnd"/>
-      <w:r>
-        <w:rPr>
-          <w:b w:val="0"/>
-          <w:sz w:val="22"/>
-          <w:szCs w:val="22"/>
-        </w:rPr>
-        <w:t>: Ubuntu 20.04 LTS ou superior).</w:t>
+        <w:t>Sistema Operacional: Windows 10 ou superior (64-bit), macOS 10.15 (Catalina) ou superior, ou distribuições Linux modernas (ex: Ubuntu 20.04 LTS ou superior).</w:t>
       </w:r>
     </w:p>
     <w:p>
@@ -12856,25 +12750,17 @@
           <w:sz w:val="22"/>
           <w:szCs w:val="22"/>
         </w:rPr>
-        <w:t xml:space="preserve">Ambiente de Execução (para servidor local, se aplicável): Node.js (versão 18.x ou superior) para o </w:t>
-      </w:r>
-      <w:proofErr w:type="spellStart"/>
+        <w:t>Ambiente de Execução (para servidor local, se aplicável):</w:t>
+      </w:r>
+      <w:bookmarkStart w:id="55" w:name="_GoBack"/>
+      <w:bookmarkEnd w:id="55"/>
       <w:r>
         <w:rPr>
           <w:b w:val="0"/>
           <w:sz w:val="22"/>
           <w:szCs w:val="22"/>
         </w:rPr>
-        <w:t>backend</w:t>
-      </w:r>
-      <w:proofErr w:type="spellEnd"/>
-      <w:r>
-        <w:rPr>
-          <w:b w:val="0"/>
-          <w:sz w:val="22"/>
-          <w:szCs w:val="22"/>
-        </w:rPr>
-        <w:t>, caso a aplicação seja executada localmente ou em um servidor próprio.</w:t>
+        <w:t xml:space="preserve"> a aplicação seja executada localmente ou em um servidor próprio.</w:t>
       </w:r>
     </w:p>
     <w:p>
@@ -12898,7 +12784,7 @@
           <w:sz w:val="22"/>
           <w:szCs w:val="22"/>
         </w:rPr>
-        <w:t>Banco de Dados: PostgreSQL 14.x ou superior, ou MySQL 8.x ou superior.</w:t>
+        <w:t>Banco de Dados: MySQL 8.x ou superior.</w:t>
       </w:r>
     </w:p>
     <w:p>
@@ -12946,43 +12832,7 @@
           <w:sz w:val="22"/>
           <w:szCs w:val="22"/>
         </w:rPr>
-        <w:t xml:space="preserve">Processador: Intel Core i3 (7ª geração ou superior) ou equivalente AMD </w:t>
-      </w:r>
-      <w:proofErr w:type="spellStart"/>
-      <w:r>
-        <w:rPr>
-          <w:b w:val="0"/>
-          <w:sz w:val="22"/>
-          <w:szCs w:val="22"/>
-        </w:rPr>
-        <w:t>Ryzen</w:t>
-      </w:r>
-      <w:proofErr w:type="spellEnd"/>
-      <w:r>
-        <w:rPr>
-          <w:b w:val="0"/>
-          <w:sz w:val="22"/>
-          <w:szCs w:val="22"/>
-        </w:rPr>
-        <w:t xml:space="preserve"> 3. Para melhor desempenho, um Intel Core i5 ou AMD </w:t>
-      </w:r>
-      <w:proofErr w:type="spellStart"/>
-      <w:r>
-        <w:rPr>
-          <w:b w:val="0"/>
-          <w:sz w:val="22"/>
-          <w:szCs w:val="22"/>
-        </w:rPr>
-        <w:t>Ryzen</w:t>
-      </w:r>
-      <w:proofErr w:type="spellEnd"/>
-      <w:r>
-        <w:rPr>
-          <w:b w:val="0"/>
-          <w:sz w:val="22"/>
-          <w:szCs w:val="22"/>
-        </w:rPr>
-        <w:t xml:space="preserve"> 5 é recomendado.</w:t>
+        <w:t>Processador: Intel Core i3 (7ª geração ou superior) ou equivalente AMD Ryzen 3. Para melhor desempenho, um Intel Core i5 ou AMD Ryzen 5 é recomendado.</w:t>
       </w:r>
     </w:p>
     <w:p>
@@ -13149,15 +12999,7 @@
         <w:ind w:firstLine="720"/>
       </w:pPr>
       <w:r>
-        <w:t xml:space="preserve">Ao longo do projeto, compreendemos a importância de um bom levantamento de requisitos, da colaboração entre os membros do grupo e da escolha de metodologias adequadas para a organização do trabalho — como o Kanban, utilizado por meio da ferramenta Trello. Também aprimoramos nossas habilidades em tecnologias como PHP, HTML, </w:t>
-      </w:r>
-      <w:proofErr w:type="spellStart"/>
-      <w:r>
-        <w:t>MariaDB</w:t>
-      </w:r>
-      <w:proofErr w:type="spellEnd"/>
-      <w:r>
-        <w:t xml:space="preserve"> e ferramentas de modelagem UML, além de desenvolvermos um sistema que atende às reais necessidades de um escritório de advocacia.</w:t>
+        <w:t>Ao longo do projeto, compreendemos a importância de um bom levantamento de requisitos, da colaboração entre os membros do grupo e da escolha de metodologias adequadas para a organização do trabalho — como o Kanban, utilizado por meio da ferramenta Trello. Também aprimoramos nossas habilidades em tecnologias como PHP, HTML, MariaDB e ferramentas de modelagem UML, além de desenvolvermos um sistema que atende às reais necessidades de um escritório de advocacia.</w:t>
       </w:r>
     </w:p>
     <w:p>
@@ -13373,21 +13215,7 @@
               <w:rPr>
                 <w:rFonts w:ascii="Arial" w:hAnsi="Arial" w:cs="Arial"/>
               </w:rPr>
-              <w:t xml:space="preserve">Banco de dados, </w:t>
-            </w:r>
-            <w:proofErr w:type="spellStart"/>
-            <w:r>
-              <w:rPr>
-                <w:rFonts w:ascii="Arial" w:hAnsi="Arial" w:cs="Arial"/>
-              </w:rPr>
-              <w:t>Html</w:t>
-            </w:r>
-            <w:proofErr w:type="spellEnd"/>
-            <w:r>
-              <w:rPr>
-                <w:rFonts w:ascii="Arial" w:hAnsi="Arial" w:cs="Arial"/>
-              </w:rPr>
-              <w:t>, apresentação, modelo conceitual</w:t>
+              <w:t>Banco de dados, Html, apresentação, modelo conceitual</w:t>
             </w:r>
             <w:r>
               <w:rPr>
@@ -13475,16 +13303,8 @@
               <w:rPr>
                 <w:rFonts w:ascii="Arial" w:hAnsi="Arial" w:cs="Arial"/>
               </w:rPr>
-              <w:t xml:space="preserve">Marcos </w:t>
-            </w:r>
-            <w:proofErr w:type="spellStart"/>
-            <w:r>
-              <w:rPr>
-                <w:rFonts w:ascii="Arial" w:hAnsi="Arial" w:cs="Arial"/>
-              </w:rPr>
-              <w:t>Zambom</w:t>
-            </w:r>
-            <w:proofErr w:type="spellEnd"/>
+              <w:t>Marcos Zambom</w:t>
+            </w:r>
           </w:p>
         </w:tc>
         <w:tc>
@@ -13514,14 +13334,14 @@
       <w:pPr>
         <w:pStyle w:val="Ttulo1"/>
       </w:pPr>
-      <w:bookmarkStart w:id="55" w:name="_Toc190440187"/>
+      <w:bookmarkStart w:id="56" w:name="_Toc190440187"/>
       <w:r>
         <w:t>Referências</w:t>
       </w:r>
-      <w:bookmarkEnd w:id="55"/>
-    </w:p>
-    <w:p>
-      <w:hyperlink r:id="rId30" w:history="1">
+      <w:bookmarkEnd w:id="56"/>
+    </w:p>
+    <w:p>
+      <w:hyperlink r:id="rId32" w:history="1">
         <w:r>
           <w:rPr>
             <w:rStyle w:val="Hyperlink"/>
@@ -13545,14 +13365,14 @@
         </w:numPr>
         <w:ind w:left="710"/>
       </w:pPr>
-      <w:bookmarkStart w:id="56" w:name="_Toc190440188"/>
+      <w:bookmarkStart w:id="57" w:name="_Toc190440188"/>
       <w:r>
         <w:t xml:space="preserve">Anexo I - </w:t>
       </w:r>
       <w:r>
         <w:t>Diário de bordo</w:t>
       </w:r>
-      <w:bookmarkEnd w:id="56"/>
+      <w:bookmarkEnd w:id="57"/>
     </w:p>
     <w:p>
       <w:r>
@@ -13604,12 +13424,12 @@
         </w:numPr>
         <w:ind w:left="720"/>
       </w:pPr>
-      <w:bookmarkStart w:id="57" w:name="_Toc190440189"/>
+      <w:bookmarkStart w:id="58" w:name="_Toc190440189"/>
       <w:r>
         <w:lastRenderedPageBreak/>
         <w:t>Anexo II – Cronograma efetivo</w:t>
       </w:r>
-      <w:bookmarkEnd w:id="57"/>
+      <w:bookmarkEnd w:id="58"/>
     </w:p>
     <w:tbl>
       <w:tblPr>
@@ -16341,11 +16161,9 @@
             <w:pPr>
               <w:jc w:val="center"/>
             </w:pPr>
-            <w:proofErr w:type="spellStart"/>
             <w:r>
               <w:t>DesenvolvimentoPHP</w:t>
             </w:r>
-            <w:proofErr w:type="spellEnd"/>
           </w:p>
         </w:tc>
         <w:tc>
@@ -17098,11 +16916,11 @@
         </w:numPr>
         <w:ind w:left="720"/>
       </w:pPr>
-      <w:bookmarkStart w:id="58" w:name="_Toc190440190"/>
+      <w:bookmarkStart w:id="59" w:name="_Toc190440190"/>
       <w:r>
         <w:t>Anexo III – Evidências</w:t>
       </w:r>
-      <w:bookmarkEnd w:id="58"/>
+      <w:bookmarkEnd w:id="59"/>
     </w:p>
     <w:p>
       <w:r>
@@ -17113,7 +16931,7 @@
       </w:r>
     </w:p>
     <w:sectPr>
-      <w:headerReference w:type="default" r:id="rId31"/>
+      <w:headerReference w:type="default" r:id="rId33"/>
       <w:pgSz w:w="11909" w:h="16834"/>
       <w:pgMar w:top="1440" w:right="1440" w:bottom="1440" w:left="1440" w:header="720" w:footer="720" w:gutter="0"/>
       <w:pgNumType w:start="1"/>
@@ -17124,7 +16942,7 @@
 </file>
 
 <file path=word/endnotes.xml><?xml version="1.0" encoding="utf-8"?>
-<w:endnotes xmlns:wpc="http://schemas.microsoft.com/office/word/2010/wordprocessingCanvas" xmlns:cx="http://schemas.microsoft.com/office/drawing/2014/chartex" xmlns:cx1="http://schemas.microsoft.com/office/drawing/2015/9/8/chartex" xmlns:cx2="http://schemas.microsoft.com/office/drawing/2015/10/21/chartex" xmlns:cx3="http://schemas.microsoft.com/office/drawing/2016/5/9/chartex" xmlns:cx4="http://schemas.microsoft.com/office/drawing/2016/5/10/chartex" xmlns:cx5="http://schemas.microsoft.com/office/drawing/2016/5/11/chartex" xmlns:cx6="http://schemas.microsoft.com/office/drawing/2016/5/12/chartex" xmlns:cx7="http://schemas.microsoft.com/office/drawing/2016/5/13/chartex" xmlns:cx8="http://schemas.microsoft.com/office/drawing/2016/5/14/chartex" xmlns:mc="http://schemas.openxmlformats.org/markup-compatibility/2006" xmlns:aink="http://schemas.microsoft.com/office/drawing/2016/ink" xmlns:am3d="http://schemas.microsoft.com/office/drawing/2017/model3d" xmlns:o="urn:schemas-microsoft-com:office:office" xmlns:oel="http://schemas.microsoft.com/office/2019/extlst" xmlns:r="http://schemas.openxmlformats.org/officeDocument/2006/relationships" xmlns:m="http://schemas.openxmlformats.org/officeDocument/2006/math" xmlns:v="urn:schemas-microsoft-com:vml" xmlns:wp14="http://schemas.microsoft.com/office/word/2010/wordprocessingDrawing" xmlns:wp="http://schemas.openxmlformats.org/drawingml/2006/wordprocessingDrawing" xmlns:w10="urn:schemas-microsoft-com:office:word" xmlns:w="http://schemas.openxmlformats.org/wordprocessingml/2006/main" xmlns:w14="http://schemas.microsoft.com/office/word/2010/wordml" xmlns:w15="http://schemas.microsoft.com/office/word/2012/wordml" xmlns:w16cex="http://schemas.microsoft.com/office/word/2018/wordml/cex" xmlns:w16cid="http://schemas.microsoft.com/office/word/2016/wordml/cid" xmlns:w16="http://schemas.microsoft.com/office/word/2018/wordml" xmlns:w16du="http://schemas.microsoft.com/office/word/2023/wordml/word16du" xmlns:w16sdtdh="http://schemas.microsoft.com/office/word/2020/wordml/sdtdatahash" xmlns:w16sdtfl="http://schemas.microsoft.com/office/word/2024/wordml/sdtformatlock" xmlns:w16se="http://schemas.microsoft.com/office/word/2015/wordml/symex" xmlns:wpg="http://schemas.microsoft.com/office/word/2010/wordprocessingGroup" xmlns:wpi="http://schemas.microsoft.com/office/word/2010/wordprocessingInk" xmlns:wne="http://schemas.microsoft.com/office/word/2006/wordml" xmlns:wps="http://schemas.microsoft.com/office/word/2010/wordprocessingShape" mc:Ignorable="w14 w15 w16se w16cid w16 w16cex w16sdtdh w16sdtfl w16du wp14">
+<w:endnotes xmlns:wpc="http://schemas.microsoft.com/office/word/2010/wordprocessingCanvas" xmlns:cx="http://schemas.microsoft.com/office/drawing/2014/chartex" xmlns:mc="http://schemas.openxmlformats.org/markup-compatibility/2006" xmlns:o="urn:schemas-microsoft-com:office:office" xmlns:r="http://schemas.openxmlformats.org/officeDocument/2006/relationships" xmlns:m="http://schemas.openxmlformats.org/officeDocument/2006/math" xmlns:v="urn:schemas-microsoft-com:vml" xmlns:wp14="http://schemas.microsoft.com/office/word/2010/wordprocessingDrawing" xmlns:wp="http://schemas.openxmlformats.org/drawingml/2006/wordprocessingDrawing" xmlns:w10="urn:schemas-microsoft-com:office:word" xmlns:w="http://schemas.openxmlformats.org/wordprocessingml/2006/main" xmlns:w14="http://schemas.microsoft.com/office/word/2010/wordml" xmlns:w15="http://schemas.microsoft.com/office/word/2012/wordml" xmlns:w16se="http://schemas.microsoft.com/office/word/2015/wordml/symex" xmlns:wpg="http://schemas.microsoft.com/office/word/2010/wordprocessingGroup" xmlns:wpi="http://schemas.microsoft.com/office/word/2010/wordprocessingInk" xmlns:wne="http://schemas.microsoft.com/office/word/2006/wordml" xmlns:wps="http://schemas.microsoft.com/office/word/2010/wordprocessingShape" mc:Ignorable="w14 w15 w16se wp14">
   <w:endnote w:type="separator" w:id="-1">
     <w:p>
       <w:r>
@@ -17143,7 +16961,7 @@
 </file>
 
 <file path=word/footnotes.xml><?xml version="1.0" encoding="utf-8"?>
-<w:footnotes xmlns:wpc="http://schemas.microsoft.com/office/word/2010/wordprocessingCanvas" xmlns:cx="http://schemas.microsoft.com/office/drawing/2014/chartex" xmlns:cx1="http://schemas.microsoft.com/office/drawing/2015/9/8/chartex" xmlns:cx2="http://schemas.microsoft.com/office/drawing/2015/10/21/chartex" xmlns:cx3="http://schemas.microsoft.com/office/drawing/2016/5/9/chartex" xmlns:cx4="http://schemas.microsoft.com/office/drawing/2016/5/10/chartex" xmlns:cx5="http://schemas.microsoft.com/office/drawing/2016/5/11/chartex" xmlns:cx6="http://schemas.microsoft.com/office/drawing/2016/5/12/chartex" xmlns:cx7="http://schemas.microsoft.com/office/drawing/2016/5/13/chartex" xmlns:cx8="http://schemas.microsoft.com/office/drawing/2016/5/14/chartex" xmlns:mc="http://schemas.openxmlformats.org/markup-compatibility/2006" xmlns:aink="http://schemas.microsoft.com/office/drawing/2016/ink" xmlns:am3d="http://schemas.microsoft.com/office/drawing/2017/model3d" xmlns:o="urn:schemas-microsoft-com:office:office" xmlns:oel="http://schemas.microsoft.com/office/2019/extlst" xmlns:r="http://schemas.openxmlformats.org/officeDocument/2006/relationships" xmlns:m="http://schemas.openxmlformats.org/officeDocument/2006/math" xmlns:v="urn:schemas-microsoft-com:vml" xmlns:wp14="http://schemas.microsoft.com/office/word/2010/wordprocessingDrawing" xmlns:wp="http://schemas.openxmlformats.org/drawingml/2006/wordprocessingDrawing" xmlns:w10="urn:schemas-microsoft-com:office:word" xmlns:w="http://schemas.openxmlformats.org/wordprocessingml/2006/main" xmlns:w14="http://schemas.microsoft.com/office/word/2010/wordml" xmlns:w15="http://schemas.microsoft.com/office/word/2012/wordml" xmlns:w16cex="http://schemas.microsoft.com/office/word/2018/wordml/cex" xmlns:w16cid="http://schemas.microsoft.com/office/word/2016/wordml/cid" xmlns:w16="http://schemas.microsoft.com/office/word/2018/wordml" xmlns:w16du="http://schemas.microsoft.com/office/word/2023/wordml/word16du" xmlns:w16sdtdh="http://schemas.microsoft.com/office/word/2020/wordml/sdtdatahash" xmlns:w16sdtfl="http://schemas.microsoft.com/office/word/2024/wordml/sdtformatlock" xmlns:w16se="http://schemas.microsoft.com/office/word/2015/wordml/symex" xmlns:wpg="http://schemas.microsoft.com/office/word/2010/wordprocessingGroup" xmlns:wpi="http://schemas.microsoft.com/office/word/2010/wordprocessingInk" xmlns:wne="http://schemas.microsoft.com/office/word/2006/wordml" xmlns:wps="http://schemas.microsoft.com/office/word/2010/wordprocessingShape" mc:Ignorable="w14 w15 w16se w16cid w16 w16cex w16sdtdh w16sdtfl w16du wp14">
+<w:footnotes xmlns:wpc="http://schemas.microsoft.com/office/word/2010/wordprocessingCanvas" xmlns:cx="http://schemas.microsoft.com/office/drawing/2014/chartex" xmlns:mc="http://schemas.openxmlformats.org/markup-compatibility/2006" xmlns:o="urn:schemas-microsoft-com:office:office" xmlns:r="http://schemas.openxmlformats.org/officeDocument/2006/relationships" xmlns:m="http://schemas.openxmlformats.org/officeDocument/2006/math" xmlns:v="urn:schemas-microsoft-com:vml" xmlns:wp14="http://schemas.microsoft.com/office/word/2010/wordprocessingDrawing" xmlns:wp="http://schemas.openxmlformats.org/drawingml/2006/wordprocessingDrawing" xmlns:w10="urn:schemas-microsoft-com:office:word" xmlns:w="http://schemas.openxmlformats.org/wordprocessingml/2006/main" xmlns:w14="http://schemas.microsoft.com/office/word/2010/wordml" xmlns:w15="http://schemas.microsoft.com/office/word/2012/wordml" xmlns:w16se="http://schemas.microsoft.com/office/word/2015/wordml/symex" xmlns:wpg="http://schemas.microsoft.com/office/word/2010/wordprocessingGroup" xmlns:wpi="http://schemas.microsoft.com/office/word/2010/wordprocessingInk" xmlns:wne="http://schemas.microsoft.com/office/word/2006/wordml" xmlns:wps="http://schemas.microsoft.com/office/word/2010/wordprocessingShape" mc:Ignorable="w14 w15 w16se wp14">
   <w:footnote w:type="separator" w:id="-1">
     <w:p>
       <w:r>
@@ -17162,7 +16980,7 @@
 </file>
 
 <file path=word/header1.xml><?xml version="1.0" encoding="utf-8"?>
-<w:hdr xmlns:wpc="http://schemas.microsoft.com/office/word/2010/wordprocessingCanvas" xmlns:cx="http://schemas.microsoft.com/office/drawing/2014/chartex" xmlns:cx1="http://schemas.microsoft.com/office/drawing/2015/9/8/chartex" xmlns:cx2="http://schemas.microsoft.com/office/drawing/2015/10/21/chartex" xmlns:cx3="http://schemas.microsoft.com/office/drawing/2016/5/9/chartex" xmlns:cx4="http://schemas.microsoft.com/office/drawing/2016/5/10/chartex" xmlns:cx5="http://schemas.microsoft.com/office/drawing/2016/5/11/chartex" xmlns:cx6="http://schemas.microsoft.com/office/drawing/2016/5/12/chartex" xmlns:cx7="http://schemas.microsoft.com/office/drawing/2016/5/13/chartex" xmlns:cx8="http://schemas.microsoft.com/office/drawing/2016/5/14/chartex" xmlns:mc="http://schemas.openxmlformats.org/markup-compatibility/2006" xmlns:aink="http://schemas.microsoft.com/office/drawing/2016/ink" xmlns:am3d="http://schemas.microsoft.com/office/drawing/2017/model3d" xmlns:o="urn:schemas-microsoft-com:office:office" xmlns:oel="http://schemas.microsoft.com/office/2019/extlst" xmlns:r="http://schemas.openxmlformats.org/officeDocument/2006/relationships" xmlns:m="http://schemas.openxmlformats.org/officeDocument/2006/math" xmlns:v="urn:schemas-microsoft-com:vml" xmlns:wp14="http://schemas.microsoft.com/office/word/2010/wordprocessingDrawing" xmlns:wp="http://schemas.openxmlformats.org/drawingml/2006/wordprocessingDrawing" xmlns:w10="urn:schemas-microsoft-com:office:word" xmlns:w="http://schemas.openxmlformats.org/wordprocessingml/2006/main" xmlns:w14="http://schemas.microsoft.com/office/word/2010/wordml" xmlns:w15="http://schemas.microsoft.com/office/word/2012/wordml" xmlns:w16cex="http://schemas.microsoft.com/office/word/2018/wordml/cex" xmlns:w16cid="http://schemas.microsoft.com/office/word/2016/wordml/cid" xmlns:w16="http://schemas.microsoft.com/office/word/2018/wordml" xmlns:w16du="http://schemas.microsoft.com/office/word/2023/wordml/word16du" xmlns:w16sdtdh="http://schemas.microsoft.com/office/word/2020/wordml/sdtdatahash" xmlns:w16sdtfl="http://schemas.microsoft.com/office/word/2024/wordml/sdtformatlock" xmlns:w16se="http://schemas.microsoft.com/office/word/2015/wordml/symex" xmlns:wpg="http://schemas.microsoft.com/office/word/2010/wordprocessingGroup" xmlns:wpi="http://schemas.microsoft.com/office/word/2010/wordprocessingInk" xmlns:wne="http://schemas.microsoft.com/office/word/2006/wordml" xmlns:wps="http://schemas.microsoft.com/office/word/2010/wordprocessingShape" mc:Ignorable="w14 w15 w16se w16cid w16 w16cex w16sdtdh w16sdtfl w16du wp14">
+<w:hdr xmlns:wpc="http://schemas.microsoft.com/office/word/2010/wordprocessingCanvas" xmlns:cx="http://schemas.microsoft.com/office/drawing/2014/chartex" xmlns:mc="http://schemas.openxmlformats.org/markup-compatibility/2006" xmlns:o="urn:schemas-microsoft-com:office:office" xmlns:r="http://schemas.openxmlformats.org/officeDocument/2006/relationships" xmlns:m="http://schemas.openxmlformats.org/officeDocument/2006/math" xmlns:v="urn:schemas-microsoft-com:vml" xmlns:wp14="http://schemas.microsoft.com/office/word/2010/wordprocessingDrawing" xmlns:wp="http://schemas.openxmlformats.org/drawingml/2006/wordprocessingDrawing" xmlns:w10="urn:schemas-microsoft-com:office:word" xmlns:w="http://schemas.openxmlformats.org/wordprocessingml/2006/main" xmlns:w14="http://schemas.microsoft.com/office/word/2010/wordml" xmlns:w15="http://schemas.microsoft.com/office/word/2012/wordml" xmlns:w16se="http://schemas.microsoft.com/office/word/2015/wordml/symex" xmlns:wpg="http://schemas.microsoft.com/office/word/2010/wordprocessingGroup" xmlns:wpi="http://schemas.microsoft.com/office/word/2010/wordprocessingInk" xmlns:wne="http://schemas.microsoft.com/office/word/2006/wordml" xmlns:wps="http://schemas.microsoft.com/office/word/2010/wordprocessingShape" mc:Ignorable="w14 w15 w16se wp14">
   <w:p>
     <w:pPr>
       <w:pStyle w:val="Cabealho"/>
@@ -17315,7 +17133,7 @@
 </file>
 
 <file path=word/numbering.xml><?xml version="1.0" encoding="utf-8"?>
-<w:numbering xmlns:wpc="http://schemas.microsoft.com/office/word/2010/wordprocessingCanvas" xmlns:cx="http://schemas.microsoft.com/office/drawing/2014/chartex" xmlns:cx1="http://schemas.microsoft.com/office/drawing/2015/9/8/chartex" xmlns:cx2="http://schemas.microsoft.com/office/drawing/2015/10/21/chartex" xmlns:cx3="http://schemas.microsoft.com/office/drawing/2016/5/9/chartex" xmlns:cx4="http://schemas.microsoft.com/office/drawing/2016/5/10/chartex" xmlns:cx5="http://schemas.microsoft.com/office/drawing/2016/5/11/chartex" xmlns:cx6="http://schemas.microsoft.com/office/drawing/2016/5/12/chartex" xmlns:cx7="http://schemas.microsoft.com/office/drawing/2016/5/13/chartex" xmlns:cx8="http://schemas.microsoft.com/office/drawing/2016/5/14/chartex" xmlns:mc="http://schemas.openxmlformats.org/markup-compatibility/2006" xmlns:aink="http://schemas.microsoft.com/office/drawing/2016/ink" xmlns:am3d="http://schemas.microsoft.com/office/drawing/2017/model3d" xmlns:o="urn:schemas-microsoft-com:office:office" xmlns:oel="http://schemas.microsoft.com/office/2019/extlst" xmlns:r="http://schemas.openxmlformats.org/officeDocument/2006/relationships" xmlns:m="http://schemas.openxmlformats.org/officeDocument/2006/math" xmlns:v="urn:schemas-microsoft-com:vml" xmlns:wp14="http://schemas.microsoft.com/office/word/2010/wordprocessingDrawing" xmlns:wp="http://schemas.openxmlformats.org/drawingml/2006/wordprocessingDrawing" xmlns:w10="urn:schemas-microsoft-com:office:word" xmlns:w="http://schemas.openxmlformats.org/wordprocessingml/2006/main" xmlns:w14="http://schemas.microsoft.com/office/word/2010/wordml" xmlns:w15="http://schemas.microsoft.com/office/word/2012/wordml" xmlns:w16cex="http://schemas.microsoft.com/office/word/2018/wordml/cex" xmlns:w16cid="http://schemas.microsoft.com/office/word/2016/wordml/cid" xmlns:w16="http://schemas.microsoft.com/office/word/2018/wordml" xmlns:w16du="http://schemas.microsoft.com/office/word/2023/wordml/word16du" xmlns:w16sdtdh="http://schemas.microsoft.com/office/word/2020/wordml/sdtdatahash" xmlns:w16sdtfl="http://schemas.microsoft.com/office/word/2024/wordml/sdtformatlock" xmlns:w16se="http://schemas.microsoft.com/office/word/2015/wordml/symex" xmlns:wpg="http://schemas.microsoft.com/office/word/2010/wordprocessingGroup" xmlns:wpi="http://schemas.microsoft.com/office/word/2010/wordprocessingInk" xmlns:wne="http://schemas.microsoft.com/office/word/2006/wordml" xmlns:wps="http://schemas.microsoft.com/office/word/2010/wordprocessingShape" mc:Ignorable="w14 w15 w16se w16cid w16 w16cex w16sdtdh w16sdtfl w16du wp14">
+<w:numbering xmlns:wpc="http://schemas.microsoft.com/office/word/2010/wordprocessingCanvas" xmlns:cx="http://schemas.microsoft.com/office/drawing/2014/chartex" xmlns:mc="http://schemas.openxmlformats.org/markup-compatibility/2006" xmlns:o="urn:schemas-microsoft-com:office:office" xmlns:r="http://schemas.openxmlformats.org/officeDocument/2006/relationships" xmlns:m="http://schemas.openxmlformats.org/officeDocument/2006/math" xmlns:v="urn:schemas-microsoft-com:vml" xmlns:wp14="http://schemas.microsoft.com/office/word/2010/wordprocessingDrawing" xmlns:wp="http://schemas.openxmlformats.org/drawingml/2006/wordprocessingDrawing" xmlns:w10="urn:schemas-microsoft-com:office:word" xmlns:w="http://schemas.openxmlformats.org/wordprocessingml/2006/main" xmlns:w14="http://schemas.microsoft.com/office/word/2010/wordml" xmlns:w15="http://schemas.microsoft.com/office/word/2012/wordml" xmlns:w16se="http://schemas.microsoft.com/office/word/2015/wordml/symex" xmlns:wpg="http://schemas.microsoft.com/office/word/2010/wordprocessingGroup" xmlns:wpi="http://schemas.microsoft.com/office/word/2010/wordprocessingInk" xmlns:wne="http://schemas.microsoft.com/office/word/2006/wordml" xmlns:wps="http://schemas.microsoft.com/office/word/2010/wordprocessingShape" mc:Ignorable="w14 w15 w16se wp14">
   <w:abstractNum w:abstractNumId="0" w15:restartNumberingAfterBreak="0">
     <w:nsid w:val="197E1DA2"/>
     <w:multiLevelType w:val="multilevel"/>
@@ -18212,19 +18030,19 @@
       </w:rPr>
     </w:lvl>
   </w:abstractNum>
-  <w:num w:numId="1" w16cid:durableId="800851042">
+  <w:num w:numId="1">
     <w:abstractNumId w:val="0"/>
   </w:num>
-  <w:num w:numId="2" w16cid:durableId="845369345">
+  <w:num w:numId="2">
     <w:abstractNumId w:val="2"/>
   </w:num>
-  <w:num w:numId="3" w16cid:durableId="223487691">
+  <w:num w:numId="3">
     <w:abstractNumId w:val="5"/>
   </w:num>
-  <w:num w:numId="4" w16cid:durableId="455607462">
+  <w:num w:numId="4">
     <w:abstractNumId w:val="1"/>
   </w:num>
-  <w:num w:numId="5" w16cid:durableId="1118839467">
+  <w:num w:numId="5">
     <w:abstractNumId w:val="1"/>
     <w:lvlOverride w:ilvl="0">
       <w:startOverride w:val="2"/>
@@ -18233,7 +18051,7 @@
       <w:startOverride w:val="3"/>
     </w:lvlOverride>
   </w:num>
-  <w:num w:numId="6" w16cid:durableId="871188521">
+  <w:num w:numId="6">
     <w:abstractNumId w:val="1"/>
     <w:lvlOverride w:ilvl="0">
       <w:startOverride w:val="3"/>
@@ -18242,26 +18060,26 @@
       <w:startOverride w:val="3"/>
     </w:lvlOverride>
   </w:num>
-  <w:num w:numId="7" w16cid:durableId="682904398">
+  <w:num w:numId="7">
     <w:abstractNumId w:val="3"/>
   </w:num>
-  <w:num w:numId="8" w16cid:durableId="1690981112">
+  <w:num w:numId="8">
     <w:abstractNumId w:val="3"/>
   </w:num>
-  <w:num w:numId="9" w16cid:durableId="2124225383">
+  <w:num w:numId="9">
     <w:abstractNumId w:val="4"/>
   </w:num>
-  <w:num w:numId="10" w16cid:durableId="1780685008">
+  <w:num w:numId="10">
     <w:abstractNumId w:val="6"/>
   </w:num>
-  <w:num w:numId="11" w16cid:durableId="615452648">
+  <w:num w:numId="11">
     <w:abstractNumId w:val="7"/>
   </w:num>
 </w:numbering>
 </file>
 
 <file path=word/styles.xml><?xml version="1.0" encoding="utf-8"?>
-<w:styles xmlns:mc="http://schemas.openxmlformats.org/markup-compatibility/2006" xmlns:r="http://schemas.openxmlformats.org/officeDocument/2006/relationships" xmlns:w="http://schemas.openxmlformats.org/wordprocessingml/2006/main" xmlns:w14="http://schemas.microsoft.com/office/word/2010/wordml" xmlns:w15="http://schemas.microsoft.com/office/word/2012/wordml" xmlns:w16cex="http://schemas.microsoft.com/office/word/2018/wordml/cex" xmlns:w16cid="http://schemas.microsoft.com/office/word/2016/wordml/cid" xmlns:w16="http://schemas.microsoft.com/office/word/2018/wordml" xmlns:w16du="http://schemas.microsoft.com/office/word/2023/wordml/word16du" xmlns:w16sdtdh="http://schemas.microsoft.com/office/word/2020/wordml/sdtdatahash" xmlns:w16sdtfl="http://schemas.microsoft.com/office/word/2024/wordml/sdtformatlock" xmlns:w16se="http://schemas.microsoft.com/office/word/2015/wordml/symex" mc:Ignorable="w14 w15 w16se w16cid w16 w16cex w16sdtdh w16sdtfl w16du">
+<w:styles xmlns:mc="http://schemas.openxmlformats.org/markup-compatibility/2006" xmlns:r="http://schemas.openxmlformats.org/officeDocument/2006/relationships" xmlns:w="http://schemas.openxmlformats.org/wordprocessingml/2006/main" xmlns:w14="http://schemas.microsoft.com/office/word/2010/wordml" xmlns:w15="http://schemas.microsoft.com/office/word/2012/wordml" xmlns:w16se="http://schemas.microsoft.com/office/word/2015/wordml/symex" mc:Ignorable="w14 w15 w16se">
   <w:docDefaults>
     <w:rPrDefault>
       <w:rPr>
@@ -18277,7 +18095,7 @@
       </w:pPr>
     </w:pPrDefault>
   </w:docDefaults>
-  <w:latentStyles w:defLockedState="0" w:defUIPriority="99" w:defSemiHidden="0" w:defUnhideWhenUsed="0" w:defQFormat="0" w:count="376">
+  <w:latentStyles w:defLockedState="0" w:defUIPriority="99" w:defSemiHidden="0" w:defUnhideWhenUsed="0" w:defQFormat="0" w:count="371">
     <w:lsdException w:name="Normal" w:uiPriority="0" w:qFormat="1"/>
     <w:lsdException w:name="heading 1" w:uiPriority="9" w:qFormat="1"/>
     <w:lsdException w:name="heading 2" w:semiHidden="1" w:uiPriority="9" w:unhideWhenUsed="1" w:qFormat="1"/>
@@ -18649,11 +18467,6 @@
     <w:lsdException w:name="List Table 5 Dark Accent 6" w:uiPriority="50"/>
     <w:lsdException w:name="List Table 6 Colorful Accent 6" w:uiPriority="51"/>
     <w:lsdException w:name="List Table 7 Colorful Accent 6" w:uiPriority="52"/>
-    <w:lsdException w:name="Mention" w:semiHidden="1" w:unhideWhenUsed="1"/>
-    <w:lsdException w:name="Smart Hyperlink" w:semiHidden="1" w:unhideWhenUsed="1"/>
-    <w:lsdException w:name="Hashtag" w:semiHidden="1" w:unhideWhenUsed="1"/>
-    <w:lsdException w:name="Unresolved Mention" w:semiHidden="1" w:unhideWhenUsed="1"/>
-    <w:lsdException w:name="Smart Link" w:semiHidden="1" w:unhideWhenUsed="1"/>
   </w:latentStyles>
   <w:style w:type="paragraph" w:default="1" w:styleId="Normal">
     <w:name w:val="Normal"/>
@@ -19299,7 +19112,7 @@
       <w:iCs/>
     </w:rPr>
   </w:style>
-  <w:style w:type="character" w:styleId="MenoPendente">
+  <w:style w:type="character" w:customStyle="1" w:styleId="UnresolvedMention">
     <w:name w:val="Unresolved Mention"/>
     <w:basedOn w:val="Fontepargpadro"/>
     <w:uiPriority w:val="99"/>
@@ -19315,7 +19128,7 @@
 </file>
 
 <file path=word/glossary/document.xml><?xml version="1.0" encoding="utf-8"?>
-<w:glossaryDocument xmlns:wpc="http://schemas.microsoft.com/office/word/2010/wordprocessingCanvas" xmlns:cx="http://schemas.microsoft.com/office/drawing/2014/chartex" xmlns:cx1="http://schemas.microsoft.com/office/drawing/2015/9/8/chartex" xmlns:cx2="http://schemas.microsoft.com/office/drawing/2015/10/21/chartex" xmlns:cx3="http://schemas.microsoft.com/office/drawing/2016/5/9/chartex" xmlns:cx4="http://schemas.microsoft.com/office/drawing/2016/5/10/chartex" xmlns:cx5="http://schemas.microsoft.com/office/drawing/2016/5/11/chartex" xmlns:cx6="http://schemas.microsoft.com/office/drawing/2016/5/12/chartex" xmlns:cx7="http://schemas.microsoft.com/office/drawing/2016/5/13/chartex" xmlns:cx8="http://schemas.microsoft.com/office/drawing/2016/5/14/chartex" xmlns:mc="http://schemas.openxmlformats.org/markup-compatibility/2006" xmlns:aink="http://schemas.microsoft.com/office/drawing/2016/ink" xmlns:am3d="http://schemas.microsoft.com/office/drawing/2017/model3d" xmlns:o="urn:schemas-microsoft-com:office:office" xmlns:oel="http://schemas.microsoft.com/office/2019/extlst" xmlns:r="http://schemas.openxmlformats.org/officeDocument/2006/relationships" xmlns:m="http://schemas.openxmlformats.org/officeDocument/2006/math" xmlns:v="urn:schemas-microsoft-com:vml" xmlns:wp14="http://schemas.microsoft.com/office/word/2010/wordprocessingDrawing" xmlns:wp="http://schemas.openxmlformats.org/drawingml/2006/wordprocessingDrawing" xmlns:w10="urn:schemas-microsoft-com:office:word" xmlns:w="http://schemas.openxmlformats.org/wordprocessingml/2006/main" xmlns:w14="http://schemas.microsoft.com/office/word/2010/wordml" xmlns:w15="http://schemas.microsoft.com/office/word/2012/wordml" xmlns:w16cex="http://schemas.microsoft.com/office/word/2018/wordml/cex" xmlns:w16cid="http://schemas.microsoft.com/office/word/2016/wordml/cid" xmlns:w16="http://schemas.microsoft.com/office/word/2018/wordml" xmlns:w16du="http://schemas.microsoft.com/office/word/2023/wordml/word16du" xmlns:w16sdtdh="http://schemas.microsoft.com/office/word/2020/wordml/sdtdatahash" xmlns:w16sdtfl="http://schemas.microsoft.com/office/word/2024/wordml/sdtformatlock" xmlns:w16se="http://schemas.microsoft.com/office/word/2015/wordml/symex" xmlns:wpg="http://schemas.microsoft.com/office/word/2010/wordprocessingGroup" xmlns:wpi="http://schemas.microsoft.com/office/word/2010/wordprocessingInk" xmlns:wne="http://schemas.microsoft.com/office/word/2006/wordml" xmlns:wps="http://schemas.microsoft.com/office/word/2010/wordprocessingShape" mc:Ignorable="w14 w15 w16se w16cid w16 w16cex w16sdtdh w16sdtfl w16du wp14">
+<w:glossaryDocument xmlns:wpc="http://schemas.microsoft.com/office/word/2010/wordprocessingCanvas" xmlns:cx="http://schemas.microsoft.com/office/drawing/2014/chartex" xmlns:mc="http://schemas.openxmlformats.org/markup-compatibility/2006" xmlns:o="urn:schemas-microsoft-com:office:office" xmlns:r="http://schemas.openxmlformats.org/officeDocument/2006/relationships" xmlns:m="http://schemas.openxmlformats.org/officeDocument/2006/math" xmlns:v="urn:schemas-microsoft-com:vml" xmlns:wp14="http://schemas.microsoft.com/office/word/2010/wordprocessingDrawing" xmlns:wp="http://schemas.openxmlformats.org/drawingml/2006/wordprocessingDrawing" xmlns:w10="urn:schemas-microsoft-com:office:word" xmlns:w="http://schemas.openxmlformats.org/wordprocessingml/2006/main" xmlns:w14="http://schemas.microsoft.com/office/word/2010/wordml" xmlns:w15="http://schemas.microsoft.com/office/word/2012/wordml" xmlns:w16se="http://schemas.microsoft.com/office/word/2015/wordml/symex" xmlns:wpg="http://schemas.microsoft.com/office/word/2010/wordprocessingGroup" xmlns:wpi="http://schemas.microsoft.com/office/word/2010/wordprocessingInk" xmlns:wne="http://schemas.microsoft.com/office/word/2006/wordml" xmlns:wps="http://schemas.microsoft.com/office/word/2010/wordprocessingShape" mc:Ignorable="w14 w15 w16se wp14">
   <w:docParts>
     <w:docPart>
       <w:docPartPr>
@@ -19554,7 +19367,7 @@
 </file>
 
 <file path=word/glossary/fontTable.xml><?xml version="1.0" encoding="utf-8"?>
-<w:fonts xmlns:mc="http://schemas.openxmlformats.org/markup-compatibility/2006" xmlns:r="http://schemas.openxmlformats.org/officeDocument/2006/relationships" xmlns:w="http://schemas.openxmlformats.org/wordprocessingml/2006/main" xmlns:w14="http://schemas.microsoft.com/office/word/2010/wordml" xmlns:w15="http://schemas.microsoft.com/office/word/2012/wordml" xmlns:w16cex="http://schemas.microsoft.com/office/word/2018/wordml/cex" xmlns:w16cid="http://schemas.microsoft.com/office/word/2016/wordml/cid" xmlns:w16="http://schemas.microsoft.com/office/word/2018/wordml" xmlns:w16du="http://schemas.microsoft.com/office/word/2023/wordml/word16du" xmlns:w16sdtdh="http://schemas.microsoft.com/office/word/2020/wordml/sdtdatahash" xmlns:w16sdtfl="http://schemas.microsoft.com/office/word/2024/wordml/sdtformatlock" xmlns:w16se="http://schemas.microsoft.com/office/word/2015/wordml/symex" mc:Ignorable="w14 w15 w16se w16cid w16 w16cex w16sdtdh w16sdtfl w16du">
+<w:fonts xmlns:mc="http://schemas.openxmlformats.org/markup-compatibility/2006" xmlns:r="http://schemas.openxmlformats.org/officeDocument/2006/relationships" xmlns:w="http://schemas.openxmlformats.org/wordprocessingml/2006/main" xmlns:w14="http://schemas.microsoft.com/office/word/2010/wordml" xmlns:w15="http://schemas.microsoft.com/office/word/2012/wordml" xmlns:w16se="http://schemas.microsoft.com/office/word/2015/wordml/symex" mc:Ignorable="w14 w15 w16se">
   <w:font w:name="Times New Roman">
     <w:panose1 w:val="02020603050405020304"/>
     <w:charset w:val="00"/>
@@ -19602,7 +19415,7 @@
     <w:charset w:val="00"/>
     <w:family w:val="swiss"/>
     <w:pitch w:val="variable"/>
-    <w:sig w:usb0="E4002EFF" w:usb1="C200247B" w:usb2="00000009" w:usb3="00000000" w:csb0="000001FF" w:csb1="00000000"/>
+    <w:sig w:usb0="E4002EFF" w:usb1="C000247B" w:usb2="00000009" w:usb3="00000000" w:csb0="000001FF" w:csb1="00000000"/>
   </w:font>
   <w:font w:name="Segoe UI">
     <w:panose1 w:val="020B0502040204020203"/>
@@ -19623,13 +19436,13 @@
     <w:charset w:val="00"/>
     <w:family w:val="swiss"/>
     <w:pitch w:val="variable"/>
-    <w:sig w:usb0="E4002EFF" w:usb1="C200247B" w:usb2="00000009" w:usb3="00000000" w:csb0="000001FF" w:csb1="00000000"/>
+    <w:sig w:usb0="E4002EFF" w:usb1="C000247B" w:usb2="00000009" w:usb3="00000000" w:csb0="000001FF" w:csb1="00000000"/>
   </w:font>
 </w:fonts>
 </file>
 
 <file path=word/glossary/settings.xml><?xml version="1.0" encoding="utf-8"?>
-<w:settings xmlns:mc="http://schemas.openxmlformats.org/markup-compatibility/2006" xmlns:o="urn:schemas-microsoft-com:office:office" xmlns:r="http://schemas.openxmlformats.org/officeDocument/2006/relationships" xmlns:m="http://schemas.openxmlformats.org/officeDocument/2006/math" xmlns:v="urn:schemas-microsoft-com:vml" xmlns:w10="urn:schemas-microsoft-com:office:word" xmlns:w="http://schemas.openxmlformats.org/wordprocessingml/2006/main" xmlns:w14="http://schemas.microsoft.com/office/word/2010/wordml" xmlns:w15="http://schemas.microsoft.com/office/word/2012/wordml" xmlns:w16cex="http://schemas.microsoft.com/office/word/2018/wordml/cex" xmlns:w16cid="http://schemas.microsoft.com/office/word/2016/wordml/cid" xmlns:w16="http://schemas.microsoft.com/office/word/2018/wordml" xmlns:w16du="http://schemas.microsoft.com/office/word/2023/wordml/word16du" xmlns:w16sdtdh="http://schemas.microsoft.com/office/word/2020/wordml/sdtdatahash" xmlns:w16sdtfl="http://schemas.microsoft.com/office/word/2024/wordml/sdtformatlock" xmlns:w16se="http://schemas.microsoft.com/office/word/2015/wordml/symex" xmlns:sl="http://schemas.openxmlformats.org/schemaLibrary/2006/main" mc:Ignorable="w14 w15 w16se w16cid w16 w16cex w16sdtdh w16sdtfl w16du">
+<w:settings xmlns:mc="http://schemas.openxmlformats.org/markup-compatibility/2006" xmlns:o="urn:schemas-microsoft-com:office:office" xmlns:r="http://schemas.openxmlformats.org/officeDocument/2006/relationships" xmlns:m="http://schemas.openxmlformats.org/officeDocument/2006/math" xmlns:v="urn:schemas-microsoft-com:vml" xmlns:w10="urn:schemas-microsoft-com:office:word" xmlns:w="http://schemas.openxmlformats.org/wordprocessingml/2006/main" xmlns:w14="http://schemas.microsoft.com/office/word/2010/wordml" xmlns:w15="http://schemas.microsoft.com/office/word/2012/wordml" xmlns:w16se="http://schemas.microsoft.com/office/word/2015/wordml/symex" xmlns:sl="http://schemas.openxmlformats.org/schemaLibrary/2006/main" mc:Ignorable="w14 w15 w16se">
   <w:view w:val="normal"/>
   <w:defaultTabStop w:val="708"/>
   <w:hyphenationZone w:val="425"/>
@@ -19641,7 +19454,6 @@
     <w:compatSetting w:name="enableOpenTypeFeatures" w:uri="http://schemas.microsoft.com/office/word" w:val="1"/>
     <w:compatSetting w:name="doNotFlipMirrorIndents" w:uri="http://schemas.microsoft.com/office/word" w:val="1"/>
     <w:compatSetting w:name="differentiateMultirowTableHeaders" w:uri="http://schemas.microsoft.com/office/word" w:val="1"/>
-    <w:compatSetting w:name="useWord2013TrackBottomHyphenation" w:uri="http://schemas.microsoft.com/office/word" w:val="1"/>
   </w:compat>
   <w:rsids>
     <w:rsidRoot w:val="00B855D3"/>
@@ -19682,6 +19494,7 @@
     <w:rsid w:val="009640BF"/>
     <w:rsid w:val="009C592D"/>
     <w:rsid w:val="009E2C52"/>
+    <w:rsid w:val="00A32467"/>
     <w:rsid w:val="00A326AD"/>
     <w:rsid w:val="00AC5B06"/>
     <w:rsid w:val="00AD7042"/>
@@ -19699,6 +19512,7 @@
     <w:rsid w:val="00ED4B33"/>
     <w:rsid w:val="00F1479D"/>
     <w:rsid w:val="00F53668"/>
+    <w:rsid w:val="00FB1407"/>
   </w:rsids>
   <m:mathPr>
     <m:mathFont m:val="Cambria Math"/>
@@ -19722,7 +19536,7 @@
 </file>
 
 <file path=word/glossary/styles.xml><?xml version="1.0" encoding="utf-8"?>
-<w:styles xmlns:mc="http://schemas.openxmlformats.org/markup-compatibility/2006" xmlns:r="http://schemas.openxmlformats.org/officeDocument/2006/relationships" xmlns:w="http://schemas.openxmlformats.org/wordprocessingml/2006/main" xmlns:w14="http://schemas.microsoft.com/office/word/2010/wordml" xmlns:w15="http://schemas.microsoft.com/office/word/2012/wordml" xmlns:w16cex="http://schemas.microsoft.com/office/word/2018/wordml/cex" xmlns:w16cid="http://schemas.microsoft.com/office/word/2016/wordml/cid" xmlns:w16="http://schemas.microsoft.com/office/word/2018/wordml" xmlns:w16du="http://schemas.microsoft.com/office/word/2023/wordml/word16du" xmlns:w16sdtdh="http://schemas.microsoft.com/office/word/2020/wordml/sdtdatahash" xmlns:w16sdtfl="http://schemas.microsoft.com/office/word/2024/wordml/sdtformatlock" xmlns:w16se="http://schemas.microsoft.com/office/word/2015/wordml/symex" mc:Ignorable="w14 w15 w16se w16cid w16 w16cex w16sdtdh w16sdtfl w16du">
+<w:styles xmlns:mc="http://schemas.openxmlformats.org/markup-compatibility/2006" xmlns:r="http://schemas.openxmlformats.org/officeDocument/2006/relationships" xmlns:w="http://schemas.openxmlformats.org/wordprocessingml/2006/main" xmlns:w14="http://schemas.microsoft.com/office/word/2010/wordml" xmlns:w15="http://schemas.microsoft.com/office/word/2012/wordml" xmlns:w16se="http://schemas.microsoft.com/office/word/2015/wordml/symex" mc:Ignorable="w14 w15 w16se">
   <w:docDefaults>
     <w:rPrDefault>
       <w:rPr>
@@ -19740,7 +19554,7 @@
       </w:pPr>
     </w:pPrDefault>
   </w:docDefaults>
-  <w:latentStyles w:defLockedState="0" w:defUIPriority="99" w:defSemiHidden="0" w:defUnhideWhenUsed="0" w:defQFormat="0" w:count="376">
+  <w:latentStyles w:defLockedState="0" w:defUIPriority="99" w:defSemiHidden="0" w:defUnhideWhenUsed="0" w:defQFormat="0" w:count="371">
     <w:lsdException w:name="Normal" w:uiPriority="0" w:qFormat="1"/>
     <w:lsdException w:name="heading 1" w:uiPriority="9" w:qFormat="1"/>
     <w:lsdException w:name="heading 2" w:semiHidden="1" w:uiPriority="9" w:unhideWhenUsed="1" w:qFormat="1"/>
@@ -20112,11 +19926,6 @@
     <w:lsdException w:name="List Table 5 Dark Accent 6" w:uiPriority="50"/>
     <w:lsdException w:name="List Table 6 Colorful Accent 6" w:uiPriority="51"/>
     <w:lsdException w:name="List Table 7 Colorful Accent 6" w:uiPriority="52"/>
-    <w:lsdException w:name="Mention" w:semiHidden="1" w:unhideWhenUsed="1"/>
-    <w:lsdException w:name="Smart Hyperlink" w:semiHidden="1" w:unhideWhenUsed="1"/>
-    <w:lsdException w:name="Hashtag" w:semiHidden="1" w:unhideWhenUsed="1"/>
-    <w:lsdException w:name="Unresolved Mention" w:semiHidden="1" w:unhideWhenUsed="1"/>
-    <w:lsdException w:name="Smart Link" w:semiHidden="1" w:unhideWhenUsed="1"/>
   </w:latentStyles>
   <w:style w:type="paragraph" w:default="1" w:styleId="Normal">
     <w:name w:val="Normal"/>
@@ -20206,7 +20015,7 @@
 </file>
 
 <file path=word/glossary/webSettings.xml><?xml version="1.0" encoding="utf-8"?>
-<w:webSettings xmlns:mc="http://schemas.openxmlformats.org/markup-compatibility/2006" xmlns:r="http://schemas.openxmlformats.org/officeDocument/2006/relationships" xmlns:w="http://schemas.openxmlformats.org/wordprocessingml/2006/main" xmlns:w14="http://schemas.microsoft.com/office/word/2010/wordml" xmlns:w15="http://schemas.microsoft.com/office/word/2012/wordml" xmlns:w16cex="http://schemas.microsoft.com/office/word/2018/wordml/cex" xmlns:w16cid="http://schemas.microsoft.com/office/word/2016/wordml/cid" xmlns:w16="http://schemas.microsoft.com/office/word/2018/wordml" xmlns:w16du="http://schemas.microsoft.com/office/word/2023/wordml/word16du" xmlns:w16sdtdh="http://schemas.microsoft.com/office/word/2020/wordml/sdtdatahash" xmlns:w16sdtfl="http://schemas.microsoft.com/office/word/2024/wordml/sdtformatlock" xmlns:w16se="http://schemas.microsoft.com/office/word/2015/wordml/symex" mc:Ignorable="w14 w15 w16se w16cid w16 w16cex w16sdtdh w16sdtfl w16du">
+<w:webSettings xmlns:mc="http://schemas.openxmlformats.org/markup-compatibility/2006" xmlns:r="http://schemas.openxmlformats.org/officeDocument/2006/relationships" xmlns:w="http://schemas.openxmlformats.org/wordprocessingml/2006/main" xmlns:w14="http://schemas.microsoft.com/office/word/2010/wordml" xmlns:w15="http://schemas.microsoft.com/office/word/2012/wordml" xmlns:w16se="http://schemas.microsoft.com/office/word/2015/wordml/symex" mc:Ignorable="w14 w15 w16se">
   <w:optimizeForBrowser/>
   <w:allowPNG/>
 </w:webSettings>
@@ -20539,10 +20348,6 @@
 </file>
 
 <file path=customXml/item2.xml><?xml version="1.0" encoding="utf-8"?>
-<b:Sources xmlns:b="http://schemas.openxmlformats.org/officeDocument/2006/bibliography" xmlns="http://schemas.openxmlformats.org/officeDocument/2006/bibliography" SelectedStyle="\APASixthEditionOfficeOnline.xsl" StyleName="APA" Version="6"/>
-</file>
-
-<file path=customXml/item3.xml><?xml version="1.0" encoding="utf-8"?>
 <?mso-contentType ?>
 <FormTemplates xmlns="http://schemas.microsoft.com/sharepoint/v3/contenttype/forms">
   <Display>DocumentLibraryForm</Display>
@@ -20551,7 +20356,7 @@
 </FormTemplates>
 </file>
 
-<file path=customXml/item4.xml><?xml version="1.0" encoding="utf-8"?>
+<file path=customXml/item3.xml><?xml version="1.0" encoding="utf-8"?>
 <ct:contentTypeSchema xmlns:ct="http://schemas.microsoft.com/office/2006/metadata/contentType" xmlns:ma="http://schemas.microsoft.com/office/2006/metadata/properties/metaAttributes" ct:_="" ma:_="" ma:contentTypeName="Documento" ma:contentTypeID="0x0101004774BBD8993FD64A8EE578583F89A867" ma:contentTypeVersion="4" ma:contentTypeDescription="Crie um novo documento." ma:contentTypeScope="" ma:versionID="584cdff9d003b7cccd44a6ce238d207a">
   <xsd:schema xmlns:xsd="http://www.w3.org/2001/XMLSchema" xmlns:xs="http://www.w3.org/2001/XMLSchema" xmlns:p="http://schemas.microsoft.com/office/2006/metadata/properties" xmlns:ns2="16a33e64-d5b5-4ba5-9b45-7268aad6ccdf" targetNamespace="http://schemas.microsoft.com/office/2006/metadata/properties" ma:root="true" ma:fieldsID="a29ddedf422f0961c6b94b48dd4658f9" ns2:_="">
     <xsd:import namespace="16a33e64-d5b5-4ba5-9b45-7268aad6ccdf"/>
@@ -20695,6 +20500,10 @@
 </ct:contentTypeSchema>
 </file>
 
+<file path=customXml/item4.xml><?xml version="1.0" encoding="utf-8"?>
+<b:Sources xmlns:b="http://schemas.openxmlformats.org/officeDocument/2006/bibliography" xmlns="http://schemas.openxmlformats.org/officeDocument/2006/bibliography" SelectedStyle="\APASixthEditionOfficeOnline.xsl" StyleName="APA" Version="6"/>
+</file>
+
 <file path=customXml/itemProps1.xml><?xml version="1.0" encoding="utf-8"?>
 <ds:datastoreItem xmlns:ds="http://schemas.openxmlformats.org/officeDocument/2006/customXml" ds:itemID="{9B8939A1-8057-4E51-A62F-05BD4A7FCDF4}">
   <ds:schemaRefs>
@@ -20705,14 +20514,6 @@
 </file>
 
 <file path=customXml/itemProps2.xml><?xml version="1.0" encoding="utf-8"?>
-<ds:datastoreItem xmlns:ds="http://schemas.openxmlformats.org/officeDocument/2006/customXml" ds:itemID="{6E2879D0-6087-447F-AFA2-30772680E9A1}">
-  <ds:schemaRefs>
-    <ds:schemaRef ds:uri="http://schemas.openxmlformats.org/officeDocument/2006/bibliography"/>
-  </ds:schemaRefs>
-</ds:datastoreItem>
-</file>
-
-<file path=customXml/itemProps3.xml><?xml version="1.0" encoding="utf-8"?>
 <ds:datastoreItem xmlns:ds="http://schemas.openxmlformats.org/officeDocument/2006/customXml" ds:itemID="{59191D7E-AD0F-4D2F-B037-AD6EC21DD68B}">
   <ds:schemaRefs>
     <ds:schemaRef ds:uri="http://schemas.microsoft.com/sharepoint/v3/contenttype/forms"/>
@@ -20720,7 +20521,7 @@
 </ds:datastoreItem>
 </file>
 
-<file path=customXml/itemProps4.xml><?xml version="1.0" encoding="utf-8"?>
+<file path=customXml/itemProps3.xml><?xml version="1.0" encoding="utf-8"?>
 <ds:datastoreItem xmlns:ds="http://schemas.openxmlformats.org/officeDocument/2006/customXml" ds:itemID="{BC643073-1411-4ED2-A017-33C04C5EC722}">
   <ds:schemaRefs>
     <ds:schemaRef ds:uri="http://schemas.microsoft.com/office/2006/metadata/contentType"/>
@@ -20736,4 +20537,12 @@
     <ds:schemaRef ds:uri="http://schemas.microsoft.com/internal/obd"/>
   </ds:schemaRefs>
 </ds:datastoreItem>
+</file>
+
+<file path=customXml/itemProps4.xml><?xml version="1.0" encoding="utf-8"?>
+<ds:datastoreItem xmlns:ds="http://schemas.openxmlformats.org/officeDocument/2006/customXml" ds:itemID="{0D855C22-1555-422A-B64A-906BF4ED1FF7}">
+  <ds:schemaRefs>
+    <ds:schemaRef ds:uri="http://schemas.openxmlformats.org/officeDocument/2006/bibliography"/>
+  </ds:schemaRefs>
+</ds:datastoreItem>
 </file>
</xml_diff>